<commit_message>
Retirado a regra de negócio dos campos obrigatórios
</commit_message>
<xml_diff>
--- a/4.3 Caso de Uso - UC-54 Fechar maquina.docx
+++ b/4.3 Caso de Uso - UC-54 Fechar maquina.docx
@@ -344,8 +344,6 @@
               </w:rPr>
               <w:t>Não se aplica.</w:t>
             </w:r>
-            <w:bookmarkStart w:id="0" w:name="_GoBack"/>
-            <w:bookmarkEnd w:id="0"/>
           </w:p>
           <w:p>
             <w:pPr>
@@ -1466,17 +1464,6 @@
           <w:p>
             <w:pPr>
               <w:pStyle w:val="Cabealho"/>
-              <w:rPr>
-                <w:rFonts w:ascii="Arial" w:hAnsi="Arial" w:cs="Arial"/>
-                <w:b/>
-                <w:bCs/>
-                <w:color w:val="808080" w:themeColor="background1" w:themeShade="80"/>
-              </w:rPr>
-            </w:pPr>
-          </w:p>
-          <w:p>
-            <w:pPr>
-              <w:pStyle w:val="Cabealho"/>
               <w:tabs>
                 <w:tab w:val="clear" w:pos="4252"/>
                 <w:tab w:val="clear" w:pos="8504"/>
@@ -1490,69 +1477,8 @@
                 <w:szCs w:val="20"/>
               </w:rPr>
             </w:pPr>
-            <w:r>
-              <w:rPr>
-                <w:rFonts w:ascii="Tahoma" w:hAnsi="Tahoma" w:cs="Tahoma"/>
-                <w:b/>
-                <w:color w:val="000000" w:themeColor="text1"/>
-                <w:sz w:val="20"/>
-                <w:szCs w:val="20"/>
-              </w:rPr>
-              <w:t xml:space="preserve">Regra de validação de campos obrigatórios: </w:t>
-            </w:r>
-            <w:r>
-              <w:rPr>
-                <w:rFonts w:ascii="Tahoma" w:hAnsi="Tahoma" w:cs="Tahoma"/>
-                <w:color w:val="000000" w:themeColor="text1"/>
-                <w:sz w:val="20"/>
-                <w:szCs w:val="20"/>
-              </w:rPr>
-              <w:t xml:space="preserve">Os campos obrigatórios são </w:t>
-            </w:r>
-            <w:r>
-              <w:rPr>
-                <w:rFonts w:ascii="Tahoma" w:hAnsi="Tahoma" w:cs="Tahoma"/>
-                <w:color w:val="000000" w:themeColor="text1"/>
-                <w:sz w:val="20"/>
-                <w:szCs w:val="20"/>
-              </w:rPr>
-              <w:t>exibidos pelo sistema através de uma mensagem</w:t>
-            </w:r>
-            <w:r>
-              <w:rPr>
-                <w:rFonts w:ascii="Tahoma" w:hAnsi="Tahoma" w:cs="Tahoma"/>
-                <w:color w:val="000000" w:themeColor="text1"/>
-                <w:sz w:val="20"/>
-                <w:szCs w:val="20"/>
-              </w:rPr>
-              <w:t xml:space="preserve"> com um contorno em vermelho, sendo esse um sinal </w:t>
-            </w:r>
-            <w:r>
-              <w:rPr>
-                <w:rFonts w:ascii="Tahoma" w:hAnsi="Tahoma" w:cs="Tahoma"/>
-                <w:color w:val="000000" w:themeColor="text1"/>
-                <w:sz w:val="20"/>
-                <w:szCs w:val="20"/>
-              </w:rPr>
-              <w:t>de mensagens de obrigatoriedade ou erro.</w:t>
-            </w:r>
-          </w:p>
-          <w:p>
-            <w:pPr>
-              <w:pStyle w:val="Cabealho"/>
-              <w:tabs>
-                <w:tab w:val="clear" w:pos="4252"/>
-                <w:tab w:val="clear" w:pos="8504"/>
-                <w:tab w:val="left" w:pos="395"/>
-              </w:tabs>
-              <w:jc w:val="both"/>
-              <w:rPr>
-                <w:rFonts w:ascii="Tahoma" w:hAnsi="Tahoma" w:cs="Tahoma"/>
-                <w:color w:val="000000" w:themeColor="text1"/>
-                <w:sz w:val="20"/>
-                <w:szCs w:val="20"/>
-              </w:rPr>
-            </w:pPr>
+            <w:bookmarkStart w:id="0" w:name="_GoBack"/>
+            <w:bookmarkEnd w:id="0"/>
           </w:p>
           <w:p>
             <w:pPr>
@@ -1955,7 +1881,7 @@
                   <v:path o:extrusionok="f" gradientshapeok="t" o:connecttype="rect"/>
                   <o:lock v:ext="edit" aspectratio="t"/>
                 </v:shapetype>
-                <v:shape id="_x0000_i1025" type="#_x0000_t75" style="width:175pt;height:339.9pt">
+                <v:shape id="_x0000_i1025" type="#_x0000_t75" style="width:174.75pt;height:339.75pt">
                   <v:imagedata r:id="rId7" o:title="[PROTOAPP]Operacoes"/>
                 </v:shape>
               </w:pict>
@@ -1970,7 +1896,7 @@
                 <w:lang w:eastAsia="pt-BR"/>
               </w:rPr>
               <w:pict>
-                <v:shape id="_x0000_i1026" type="#_x0000_t75" style="width:175pt;height:339.9pt">
+                <v:shape id="_x0000_i1026" type="#_x0000_t75" style="width:174.75pt;height:339.75pt">
                   <v:imagedata r:id="rId8" o:title="[PROTOAPP]ListaCliente"/>
                 </v:shape>
               </w:pict>
@@ -2018,7 +1944,7 @@
               </w:rPr>
               <w:lastRenderedPageBreak/>
               <w:pict>
-                <v:shape id="_x0000_i1027" type="#_x0000_t75" style="width:178.35pt;height:346.6pt">
+                <v:shape id="_x0000_i1027" type="#_x0000_t75" style="width:178.5pt;height:346.5pt">
                   <v:imagedata r:id="rId9" o:title="[PROTOAPP]ListaMaquina"/>
                 </v:shape>
               </w:pict>
@@ -2033,7 +1959,7 @@
                 <w:lang w:eastAsia="pt-BR"/>
               </w:rPr>
               <w:pict>
-                <v:shape id="_x0000_i1028" type="#_x0000_t75" style="width:176.65pt;height:344.1pt">
+                <v:shape id="_x0000_i1028" type="#_x0000_t75" style="width:177pt;height:344.25pt">
                   <v:imagedata r:id="rId10" o:title="[PROTOAPP]OperacoesMaquina"/>
                 </v:shape>
               </w:pict>
@@ -2115,7 +2041,7 @@
               </w:rPr>
               <w:lastRenderedPageBreak/>
               <w:pict>
-                <v:shape id="_x0000_i1029" type="#_x0000_t75" style="width:255.35pt;height:496.45pt">
+                <v:shape id="_x0000_i1029" type="#_x0000_t75" style="width:255pt;height:496.5pt">
                   <v:imagedata r:id="rId11" o:title="[PROTOAPP]FechamentoMaquina"/>
                 </v:shape>
               </w:pict>
@@ -2531,7 +2457,7 @@
                 <w:lang w:eastAsia="pt-BR"/>
               </w:rPr>
               <w:pict>
-                <v:shape id="_x0000_i1030" type="#_x0000_t75" style="width:452.95pt;height:417.75pt">
+                <v:shape id="_x0000_i1030" type="#_x0000_t75" style="width:453pt;height:417.75pt">
                   <v:imagedata r:id="rId12" o:title="Fechar Máquina"/>
                 </v:shape>
               </w:pict>

</xml_diff>